<commit_message>
kısa bilgi dokümanı güncelleme
</commit_message>
<xml_diff>
--- a/kisa-bilgi-dokumani.docx
+++ b/kisa-bilgi-dokumani.docx
@@ -202,6 +202,75 @@
           <w:lang w:val="tr-TR"/>
         </w:rPr>
         <w:t>B211210553</w:t>
+      </w:r>
+    </w:p>
+    <w:p>
+      <w:pPr>
+        <w:bidi w:val="0"/>
+        <w:jc w:val="center"/>
+        <w:rPr>
+          <w:color w:val="000000" w:themeColor="text1"/>
+          <w:sz w:val="40"/>
+          <w:szCs w:val="40"/>
+          <w:lang w:val="tr-TR"/>
+        </w:rPr>
+      </w:pPr>
+      <w:r>
+        <w:rPr>
+          <w:b/>
+          <w:bCs/>
+          <w:color w:val="FF0000"/>
+          <w:sz w:val="40"/>
+          <w:szCs w:val="40"/>
+          <w:lang w:val="tr-TR"/>
+        </w:rPr>
+        <w:t>DERS GRUBU</w:t>
+      </w:r>
+      <w:r>
+        <w:rPr>
+          <w:b/>
+          <w:bCs/>
+          <w:color w:val="FF0000"/>
+          <w:sz w:val="40"/>
+          <w:szCs w:val="40"/>
+          <w:lang w:val="tr-TR"/>
+        </w:rPr>
+        <w:t xml:space="preserve">: </w:t>
+      </w:r>
+      <w:r>
+        <w:rPr>
+          <w:color w:val="000000" w:themeColor="text1"/>
+          <w:sz w:val="40"/>
+          <w:szCs w:val="40"/>
+          <w:lang w:val="tr-TR"/>
+        </w:rPr>
+        <w:t>1B Grubu</w:t>
+      </w:r>
+    </w:p>
+    <w:p>
+      <w:pPr>
+        <w:bidi w:val="0"/>
+        <w:jc w:val="center"/>
+        <w:rPr>
+          <w:b/>
+          <w:bCs/>
+          <w:color w:val="FF0000"/>
+          <w:sz w:val="44"/>
+          <w:szCs w:val="44"/>
+          <w:rtl/>
+          <w:lang w:val="tr-TR"/>
+        </w:rPr>
+      </w:pPr>
+      <w:r>
+        <w:rPr>
+          <w:b/>
+          <w:bCs/>
+          <w:color w:val="0070C0"/>
+          <w:sz w:val="44"/>
+          <w:szCs w:val="44"/>
+          <w:lang w:val="tr-TR"/>
+        </w:rPr>
+        <w:t>Dr.Öğr.Üyesi HÜSEYİN ESKİ</w:t>
       </w:r>
     </w:p>
     <w:p>
@@ -291,7 +360,6 @@
       <w:pPr>
         <w:jc w:val="center"/>
         <w:rPr>
-          <w:rFonts w:hint="cs"/>
           <w:color w:val="000000" w:themeColor="text1"/>
           <w:sz w:val="40"/>
           <w:szCs w:val="40"/>
@@ -538,6 +606,7 @@
             <w14:round/>
           </w14:textOutline>
         </w:rPr>
+        <w:lastRenderedPageBreak/>
         <w:t>Web sitemiz</w:t>
       </w:r>
       <w:r>
@@ -585,6 +654,7 @@
       <w:pPr>
         <w:jc w:val="right"/>
         <w:rPr>
+          <w:rFonts w:hint="cs"/>
           <w:color w:val="000000" w:themeColor="text1"/>
           <w:sz w:val="32"/>
           <w:szCs w:val="32"/>
@@ -665,7 +735,6 @@
             </w14:solidFill>
           </w14:textFill>
         </w:rPr>
-        <w:lastRenderedPageBreak/>
         <w:t>Pro</w:t>
       </w:r>
       <w:r>
@@ -974,7 +1043,7 @@
             <w14:round/>
           </w14:textOutline>
         </w:rPr>
-        <w:t xml:space="preserve">İLGİLİ ALANLARIM SAYFASI </w:t>
+        <w:t>MİRASIMIZ SAYFASI</w:t>
       </w:r>
     </w:p>
     <w:p>
@@ -1019,6 +1088,51 @@
             <w14:round/>
           </w14:textOutline>
         </w:rPr>
+        <w:t xml:space="preserve">İLGİLİ ALANLARIM SAYFASI </w:t>
+      </w:r>
+    </w:p>
+    <w:p>
+      <w:pPr>
+        <w:pStyle w:val="ListParagraph"/>
+        <w:numPr>
+          <w:ilvl w:val="0"/>
+          <w:numId w:val="2"/>
+        </w:numPr>
+        <w:bidi w:val="0"/>
+        <w:rPr>
+          <w:color w:val="000000" w:themeColor="text1"/>
+          <w:sz w:val="32"/>
+          <w:szCs w:val="32"/>
+          <w:lang w:val="tr-TR"/>
+          <w14:shadow w14:blurRad="38100" w14:dist="19050" w14:dir="2700000" w14:sx="100000" w14:sy="100000" w14:kx="0" w14:ky="0" w14:algn="tl">
+            <w14:schemeClr w14:val="dk1">
+              <w14:alpha w14:val="60000"/>
+            </w14:schemeClr>
+          </w14:shadow>
+          <w14:textOutline w14:w="0" w14:cap="flat" w14:cmpd="sng" w14:algn="ctr">
+            <w14:noFill/>
+            <w14:prstDash w14:val="solid"/>
+            <w14:round/>
+          </w14:textOutline>
+        </w:rPr>
+      </w:pPr>
+      <w:r>
+        <w:rPr>
+          <w:color w:val="000000" w:themeColor="text1"/>
+          <w:sz w:val="32"/>
+          <w:szCs w:val="32"/>
+          <w:lang w:val="tr-TR"/>
+          <w14:shadow w14:blurRad="38100" w14:dist="19050" w14:dir="2700000" w14:sx="100000" w14:sy="100000" w14:kx="0" w14:ky="0" w14:algn="tl">
+            <w14:schemeClr w14:val="dk1">
+              <w14:alpha w14:val="60000"/>
+            </w14:schemeClr>
+          </w14:shadow>
+          <w14:textOutline w14:w="0" w14:cap="flat" w14:cmpd="sng" w14:algn="ctr">
+            <w14:noFill/>
+            <w14:prstDash w14:val="solid"/>
+            <w14:round/>
+          </w14:textOutline>
+        </w:rPr>
         <w:t>İLETİŞİM SAYFASI</w:t>
       </w:r>
     </w:p>
@@ -1543,6 +1657,7 @@
             <w14:round/>
           </w14:textOutline>
         </w:rPr>
+        <w:lastRenderedPageBreak/>
         <w:tab/>
       </w:r>
       <w:r>
@@ -1564,30 +1679,54 @@
             <w14:round/>
           </w14:textOutline>
         </w:rPr>
-        <w:t>5-İLGİ ALANLARIM SAYFASI</w:t>
+        <w:t>5-MİRASIMIZ SAYFASI</w:t>
       </w:r>
     </w:p>
     <w:p>
       <w:pPr>
         <w:bidi w:val="0"/>
-        <w:rPr>
-          <w:color w:val="000000" w:themeColor="text1"/>
-          <w:sz w:val="32"/>
-          <w:szCs w:val="32"/>
-          <w:lang w:val="tr-TR"/>
-          <w14:shadow w14:blurRad="38100" w14:dist="19050" w14:dir="2700000" w14:sx="100000" w14:sy="100000" w14:kx="0" w14:ky="0" w14:algn="tl">
-            <w14:schemeClr w14:val="dk1">
-              <w14:alpha w14:val="60000"/>
-            </w14:schemeClr>
-          </w14:shadow>
-          <w14:textOutline w14:w="0" w14:cap="flat" w14:cmpd="sng" w14:algn="ctr">
-            <w14:noFill/>
-            <w14:prstDash w14:val="solid"/>
-            <w14:round/>
-          </w14:textOutline>
-        </w:rPr>
-      </w:pPr>
-      <w:r>
+        <w:ind w:left="1440"/>
+        <w:rPr>
+          <w:color w:val="000000" w:themeColor="text1"/>
+          <w:sz w:val="32"/>
+          <w:szCs w:val="32"/>
+          <w:lang w:val="tr-TR"/>
+          <w14:shadow w14:blurRad="38100" w14:dist="19050" w14:dir="2700000" w14:sx="100000" w14:sy="100000" w14:kx="0" w14:ky="0" w14:algn="tl">
+            <w14:schemeClr w14:val="dk1">
+              <w14:alpha w14:val="60000"/>
+            </w14:schemeClr>
+          </w14:shadow>
+          <w14:textOutline w14:w="0" w14:cap="flat" w14:cmpd="sng" w14:algn="ctr">
+            <w14:noFill/>
+            <w14:prstDash w14:val="solid"/>
+            <w14:round/>
+          </w14:textOutline>
+        </w:rPr>
+      </w:pPr>
+      <w:r>
+        <w:rPr>
+          <w:color w:val="000000" w:themeColor="text1"/>
+          <w:sz w:val="32"/>
+          <w:szCs w:val="32"/>
+          <w:lang w:val="tr-TR"/>
+          <w14:shadow w14:blurRad="38100" w14:dist="19050" w14:dir="2700000" w14:sx="100000" w14:sy="100000" w14:kx="0" w14:ky="0" w14:algn="tl">
+            <w14:schemeClr w14:val="dk1">
+              <w14:alpha w14:val="60000"/>
+            </w14:schemeClr>
+          </w14:shadow>
+          <w14:textOutline w14:w="0" w14:cap="flat" w14:cmpd="sng" w14:algn="ctr">
+            <w14:noFill/>
+            <w14:prstDash w14:val="solid"/>
+            <w14:round/>
+          </w14:textOutline>
+        </w:rPr>
+        <w:t>MHD OMAR'ın şehrinin kültürel bir  eserini anlatan bir sayfa olacaktır.</w:t>
+      </w:r>
+    </w:p>
+    <w:p>
+      <w:pPr>
+        <w:bidi w:val="0"/>
+        <w:ind w:firstLine="720"/>
         <w:rPr>
           <w:b/>
           <w:bCs/>
@@ -1606,8 +1745,7 @@
             <w14:round/>
           </w14:textOutline>
         </w:rPr>
-        <w:tab/>
-      </w:r>
+      </w:pPr>
       <w:r>
         <w:rPr>
           <w:b/>
@@ -1627,201 +1765,7 @@
             <w14:round/>
           </w14:textOutline>
         </w:rPr>
-        <w:tab/>
-      </w:r>
-      <w:r>
-        <w:rPr>
-          <w:color w:val="000000" w:themeColor="text1"/>
-          <w:sz w:val="32"/>
-          <w:szCs w:val="32"/>
-          <w:lang w:val="tr-TR"/>
-          <w14:shadow w14:blurRad="38100" w14:dist="19050" w14:dir="2700000" w14:sx="100000" w14:sy="100000" w14:kx="0" w14:ky="0" w14:algn="tl">
-            <w14:schemeClr w14:val="dk1">
-              <w14:alpha w14:val="60000"/>
-            </w14:schemeClr>
-          </w14:shadow>
-          <w14:textOutline w14:w="0" w14:cap="flat" w14:cmpd="sng" w14:algn="ctr">
-            <w14:noFill/>
-            <w14:prstDash w14:val="solid"/>
-            <w14:round/>
-          </w14:textOutline>
-        </w:rPr>
-        <w:t>MHD OMAR'ın ilgilendiği sporlar,</w:t>
-      </w:r>
-      <w:r>
-        <w:rPr>
-          <w:color w:val="000000" w:themeColor="text1"/>
-          <w:sz w:val="32"/>
-          <w:szCs w:val="32"/>
-          <w:lang w:val="tr-TR"/>
-          <w14:shadow w14:blurRad="38100" w14:dist="19050" w14:dir="2700000" w14:sx="100000" w14:sy="100000" w14:kx="0" w14:ky="0" w14:algn="tl">
-            <w14:schemeClr w14:val="dk1">
-              <w14:alpha w14:val="60000"/>
-            </w14:schemeClr>
-          </w14:shadow>
-          <w14:textOutline w14:w="0" w14:cap="flat" w14:cmpd="sng" w14:algn="ctr">
-            <w14:noFill/>
-            <w14:prstDash w14:val="solid"/>
-            <w14:round/>
-          </w14:textOutline>
-        </w:rPr>
-        <w:tab/>
-      </w:r>
-      <w:r>
-        <w:rPr>
-          <w:color w:val="000000" w:themeColor="text1"/>
-          <w:sz w:val="32"/>
-          <w:szCs w:val="32"/>
-          <w:lang w:val="tr-TR"/>
-          <w14:shadow w14:blurRad="38100" w14:dist="19050" w14:dir="2700000" w14:sx="100000" w14:sy="100000" w14:kx="0" w14:ky="0" w14:algn="tl">
-            <w14:schemeClr w14:val="dk1">
-              <w14:alpha w14:val="60000"/>
-            </w14:schemeClr>
-          </w14:shadow>
-          <w14:textOutline w14:w="0" w14:cap="flat" w14:cmpd="sng" w14:algn="ctr">
-            <w14:noFill/>
-            <w14:prstDash w14:val="solid"/>
-            <w14:round/>
-          </w14:textOutline>
-        </w:rPr>
-        <w:tab/>
-      </w:r>
-      <w:r>
-        <w:rPr>
-          <w:color w:val="000000" w:themeColor="text1"/>
-          <w:sz w:val="32"/>
-          <w:szCs w:val="32"/>
-          <w:lang w:val="tr-TR"/>
-          <w14:shadow w14:blurRad="38100" w14:dist="19050" w14:dir="2700000" w14:sx="100000" w14:sy="100000" w14:kx="0" w14:ky="0" w14:algn="tl">
-            <w14:schemeClr w14:val="dk1">
-              <w14:alpha w14:val="60000"/>
-            </w14:schemeClr>
-          </w14:shadow>
-          <w14:textOutline w14:w="0" w14:cap="flat" w14:cmpd="sng" w14:algn="ctr">
-            <w14:noFill/>
-            <w14:prstDash w14:val="solid"/>
-            <w14:round/>
-          </w14:textOutline>
-        </w:rPr>
-        <w:tab/>
-      </w:r>
-      <w:r>
-        <w:rPr>
-          <w:color w:val="000000" w:themeColor="text1"/>
-          <w:sz w:val="32"/>
-          <w:szCs w:val="32"/>
-          <w:lang w:val="tr-TR"/>
-          <w14:shadow w14:blurRad="38100" w14:dist="19050" w14:dir="2700000" w14:sx="100000" w14:sy="100000" w14:kx="0" w14:ky="0" w14:algn="tl">
-            <w14:schemeClr w14:val="dk1">
-              <w14:alpha w14:val="60000"/>
-            </w14:schemeClr>
-          </w14:shadow>
-          <w14:textOutline w14:w="0" w14:cap="flat" w14:cmpd="sng" w14:algn="ctr">
-            <w14:noFill/>
-            <w14:prstDash w14:val="solid"/>
-            <w14:round/>
-          </w14:textOutline>
-        </w:rPr>
-        <w:tab/>
-      </w:r>
-      <w:r>
-        <w:rPr>
-          <w:color w:val="000000" w:themeColor="text1"/>
-          <w:sz w:val="32"/>
-          <w:szCs w:val="32"/>
-          <w:lang w:val="tr-TR"/>
-          <w14:shadow w14:blurRad="38100" w14:dist="19050" w14:dir="2700000" w14:sx="100000" w14:sy="100000" w14:kx="0" w14:ky="0" w14:algn="tl">
-            <w14:schemeClr w14:val="dk1">
-              <w14:alpha w14:val="60000"/>
-            </w14:schemeClr>
-          </w14:shadow>
-          <w14:textOutline w14:w="0" w14:cap="flat" w14:cmpd="sng" w14:algn="ctr">
-            <w14:noFill/>
-            <w14:prstDash w14:val="solid"/>
-            <w14:round/>
-          </w14:textOutline>
-        </w:rPr>
-        <w:tab/>
-      </w:r>
-      <w:r>
-        <w:rPr>
-          <w:color w:val="000000" w:themeColor="text1"/>
-          <w:sz w:val="32"/>
-          <w:szCs w:val="32"/>
-          <w:lang w:val="tr-TR"/>
-          <w14:shadow w14:blurRad="38100" w14:dist="19050" w14:dir="2700000" w14:sx="100000" w14:sy="100000" w14:kx="0" w14:ky="0" w14:algn="tl">
-            <w14:schemeClr w14:val="dk1">
-              <w14:alpha w14:val="60000"/>
-            </w14:schemeClr>
-          </w14:shadow>
-          <w14:textOutline w14:w="0" w14:cap="flat" w14:cmpd="sng" w14:algn="ctr">
-            <w14:noFill/>
-            <w14:prstDash w14:val="solid"/>
-            <w14:round/>
-          </w14:textOutline>
-        </w:rPr>
-        <w:tab/>
-      </w:r>
-      <w:r>
-        <w:rPr>
-          <w:color w:val="000000" w:themeColor="text1"/>
-          <w:sz w:val="32"/>
-          <w:szCs w:val="32"/>
-          <w:lang w:val="tr-TR"/>
-          <w14:shadow w14:blurRad="38100" w14:dist="19050" w14:dir="2700000" w14:sx="100000" w14:sy="100000" w14:kx="0" w14:ky="0" w14:algn="tl">
-            <w14:schemeClr w14:val="dk1">
-              <w14:alpha w14:val="60000"/>
-            </w14:schemeClr>
-          </w14:shadow>
-          <w14:textOutline w14:w="0" w14:cap="flat" w14:cmpd="sng" w14:algn="ctr">
-            <w14:noFill/>
-            <w14:prstDash w14:val="solid"/>
-            <w14:round/>
-          </w14:textOutline>
-        </w:rPr>
-        <w:t>filemler,Programlama dilleri vb konular içerecektir.</w:t>
-      </w:r>
-    </w:p>
-    <w:p>
-      <w:pPr>
-        <w:bidi w:val="0"/>
-        <w:rPr>
-          <w:b/>
-          <w:bCs/>
-          <w:color w:val="000000" w:themeColor="text1"/>
-          <w:sz w:val="32"/>
-          <w:szCs w:val="32"/>
-          <w:lang w:val="tr-TR"/>
-          <w14:shadow w14:blurRad="38100" w14:dist="19050" w14:dir="2700000" w14:sx="100000" w14:sy="100000" w14:kx="0" w14:ky="0" w14:algn="tl">
-            <w14:schemeClr w14:val="dk1">
-              <w14:alpha w14:val="60000"/>
-            </w14:schemeClr>
-          </w14:shadow>
-          <w14:textOutline w14:w="0" w14:cap="flat" w14:cmpd="sng" w14:algn="ctr">
-            <w14:noFill/>
-            <w14:prstDash w14:val="solid"/>
-            <w14:round/>
-          </w14:textOutline>
-        </w:rPr>
-      </w:pPr>
-      <w:r>
-        <w:rPr>
-          <w:color w:val="000000" w:themeColor="text1"/>
-          <w:sz w:val="32"/>
-          <w:szCs w:val="32"/>
-          <w:lang w:val="tr-TR"/>
-          <w14:shadow w14:blurRad="38100" w14:dist="19050" w14:dir="2700000" w14:sx="100000" w14:sy="100000" w14:kx="0" w14:ky="0" w14:algn="tl">
-            <w14:schemeClr w14:val="dk1">
-              <w14:alpha w14:val="60000"/>
-            </w14:schemeClr>
-          </w14:shadow>
-          <w14:textOutline w14:w="0" w14:cap="flat" w14:cmpd="sng" w14:algn="ctr">
-            <w14:noFill/>
-            <w14:prstDash w14:val="solid"/>
-            <w14:round/>
-          </w14:textOutline>
-        </w:rPr>
-        <w:tab/>
+        <w:t>6</w:t>
       </w:r>
       <w:r>
         <w:rPr>
@@ -1842,38 +1786,36 @@
             <w14:round/>
           </w14:textOutline>
         </w:rPr>
-        <w:t>6-İLETİŞİM SAYFASI</w:t>
+        <w:t>-İLGİ ALANLARIM SAYFASI</w:t>
       </w:r>
     </w:p>
     <w:p>
       <w:pPr>
         <w:bidi w:val="0"/>
         <w:rPr>
-          <w:b/>
-          <w:bCs/>
-          <w:color w:val="000000" w:themeColor="text1"/>
-          <w:sz w:val="32"/>
-          <w:szCs w:val="32"/>
-          <w:lang w:val="tr-TR"/>
-          <w14:shadow w14:blurRad="38100" w14:dist="19050" w14:dir="2700000" w14:sx="100000" w14:sy="100000" w14:kx="0" w14:ky="0" w14:algn="tl">
-            <w14:schemeClr w14:val="dk1">
-              <w14:alpha w14:val="60000"/>
-            </w14:schemeClr>
-          </w14:shadow>
-          <w14:textOutline w14:w="0" w14:cap="flat" w14:cmpd="sng" w14:algn="ctr">
-            <w14:noFill/>
-            <w14:prstDash w14:val="solid"/>
-            <w14:round/>
-          </w14:textOutline>
-        </w:rPr>
-      </w:pPr>
-      <w:r>
-        <w:rPr>
-          <w:b/>
-          <w:bCs/>
-          <w:color w:val="000000" w:themeColor="text1"/>
-          <w:sz w:val="32"/>
-          <w:szCs w:val="32"/>
+          <w:color w:val="000000" w:themeColor="text1"/>
+          <w:sz w:val="32"/>
+          <w:szCs w:val="32"/>
+          <w:lang w:val="tr-TR"/>
+          <w14:shadow w14:blurRad="38100" w14:dist="19050" w14:dir="2700000" w14:sx="100000" w14:sy="100000" w14:kx="0" w14:ky="0" w14:algn="tl">
+            <w14:schemeClr w14:val="dk1">
+              <w14:alpha w14:val="60000"/>
+            </w14:schemeClr>
+          </w14:shadow>
+          <w14:textOutline w14:w="0" w14:cap="flat" w14:cmpd="sng" w14:algn="ctr">
+            <w14:noFill/>
+            <w14:prstDash w14:val="solid"/>
+            <w14:round/>
+          </w14:textOutline>
+        </w:rPr>
+      </w:pPr>
+      <w:r>
+        <w:rPr>
+          <w:b/>
+          <w:bCs/>
+          <w:color w:val="000000" w:themeColor="text1"/>
+          <w:sz w:val="36"/>
+          <w:szCs w:val="36"/>
           <w:lang w:val="tr-TR"/>
           <w14:shadow w14:blurRad="38100" w14:dist="19050" w14:dir="2700000" w14:sx="100000" w14:sy="100000" w14:kx="0" w14:ky="0" w14:algn="tl">
             <w14:schemeClr w14:val="dk1">
@@ -1893,8 +1835,8 @@
           <w:b/>
           <w:bCs/>
           <w:color w:val="000000" w:themeColor="text1"/>
-          <w:sz w:val="32"/>
-          <w:szCs w:val="32"/>
+          <w:sz w:val="36"/>
+          <w:szCs w:val="36"/>
           <w:lang w:val="tr-TR"/>
           <w14:shadow w14:blurRad="38100" w14:dist="19050" w14:dir="2700000" w14:sx="100000" w14:sy="100000" w14:kx="0" w14:ky="0" w14:algn="tl">
             <w14:schemeClr w14:val="dk1">
@@ -1926,6 +1868,307 @@
             <w14:round/>
           </w14:textOutline>
         </w:rPr>
+        <w:t>MHD OMAR'ın ilgilendiği sporlar,</w:t>
+      </w:r>
+      <w:r>
+        <w:rPr>
+          <w:color w:val="000000" w:themeColor="text1"/>
+          <w:sz w:val="32"/>
+          <w:szCs w:val="32"/>
+          <w:lang w:val="tr-TR"/>
+          <w14:shadow w14:blurRad="38100" w14:dist="19050" w14:dir="2700000" w14:sx="100000" w14:sy="100000" w14:kx="0" w14:ky="0" w14:algn="tl">
+            <w14:schemeClr w14:val="dk1">
+              <w14:alpha w14:val="60000"/>
+            </w14:schemeClr>
+          </w14:shadow>
+          <w14:textOutline w14:w="0" w14:cap="flat" w14:cmpd="sng" w14:algn="ctr">
+            <w14:noFill/>
+            <w14:prstDash w14:val="solid"/>
+            <w14:round/>
+          </w14:textOutline>
+        </w:rPr>
+        <w:tab/>
+      </w:r>
+      <w:r>
+        <w:rPr>
+          <w:color w:val="000000" w:themeColor="text1"/>
+          <w:sz w:val="32"/>
+          <w:szCs w:val="32"/>
+          <w:lang w:val="tr-TR"/>
+          <w14:shadow w14:blurRad="38100" w14:dist="19050" w14:dir="2700000" w14:sx="100000" w14:sy="100000" w14:kx="0" w14:ky="0" w14:algn="tl">
+            <w14:schemeClr w14:val="dk1">
+              <w14:alpha w14:val="60000"/>
+            </w14:schemeClr>
+          </w14:shadow>
+          <w14:textOutline w14:w="0" w14:cap="flat" w14:cmpd="sng" w14:algn="ctr">
+            <w14:noFill/>
+            <w14:prstDash w14:val="solid"/>
+            <w14:round/>
+          </w14:textOutline>
+        </w:rPr>
+        <w:tab/>
+      </w:r>
+      <w:r>
+        <w:rPr>
+          <w:color w:val="000000" w:themeColor="text1"/>
+          <w:sz w:val="32"/>
+          <w:szCs w:val="32"/>
+          <w:lang w:val="tr-TR"/>
+          <w14:shadow w14:blurRad="38100" w14:dist="19050" w14:dir="2700000" w14:sx="100000" w14:sy="100000" w14:kx="0" w14:ky="0" w14:algn="tl">
+            <w14:schemeClr w14:val="dk1">
+              <w14:alpha w14:val="60000"/>
+            </w14:schemeClr>
+          </w14:shadow>
+          <w14:textOutline w14:w="0" w14:cap="flat" w14:cmpd="sng" w14:algn="ctr">
+            <w14:noFill/>
+            <w14:prstDash w14:val="solid"/>
+            <w14:round/>
+          </w14:textOutline>
+        </w:rPr>
+        <w:tab/>
+      </w:r>
+      <w:r>
+        <w:rPr>
+          <w:color w:val="000000" w:themeColor="text1"/>
+          <w:sz w:val="32"/>
+          <w:szCs w:val="32"/>
+          <w:lang w:val="tr-TR"/>
+          <w14:shadow w14:blurRad="38100" w14:dist="19050" w14:dir="2700000" w14:sx="100000" w14:sy="100000" w14:kx="0" w14:ky="0" w14:algn="tl">
+            <w14:schemeClr w14:val="dk1">
+              <w14:alpha w14:val="60000"/>
+            </w14:schemeClr>
+          </w14:shadow>
+          <w14:textOutline w14:w="0" w14:cap="flat" w14:cmpd="sng" w14:algn="ctr">
+            <w14:noFill/>
+            <w14:prstDash w14:val="solid"/>
+            <w14:round/>
+          </w14:textOutline>
+        </w:rPr>
+        <w:tab/>
+      </w:r>
+      <w:r>
+        <w:rPr>
+          <w:color w:val="000000" w:themeColor="text1"/>
+          <w:sz w:val="32"/>
+          <w:szCs w:val="32"/>
+          <w:lang w:val="tr-TR"/>
+          <w14:shadow w14:blurRad="38100" w14:dist="19050" w14:dir="2700000" w14:sx="100000" w14:sy="100000" w14:kx="0" w14:ky="0" w14:algn="tl">
+            <w14:schemeClr w14:val="dk1">
+              <w14:alpha w14:val="60000"/>
+            </w14:schemeClr>
+          </w14:shadow>
+          <w14:textOutline w14:w="0" w14:cap="flat" w14:cmpd="sng" w14:algn="ctr">
+            <w14:noFill/>
+            <w14:prstDash w14:val="solid"/>
+            <w14:round/>
+          </w14:textOutline>
+        </w:rPr>
+        <w:tab/>
+      </w:r>
+      <w:r>
+        <w:rPr>
+          <w:color w:val="000000" w:themeColor="text1"/>
+          <w:sz w:val="32"/>
+          <w:szCs w:val="32"/>
+          <w:lang w:val="tr-TR"/>
+          <w14:shadow w14:blurRad="38100" w14:dist="19050" w14:dir="2700000" w14:sx="100000" w14:sy="100000" w14:kx="0" w14:ky="0" w14:algn="tl">
+            <w14:schemeClr w14:val="dk1">
+              <w14:alpha w14:val="60000"/>
+            </w14:schemeClr>
+          </w14:shadow>
+          <w14:textOutline w14:w="0" w14:cap="flat" w14:cmpd="sng" w14:algn="ctr">
+            <w14:noFill/>
+            <w14:prstDash w14:val="solid"/>
+            <w14:round/>
+          </w14:textOutline>
+        </w:rPr>
+        <w:tab/>
+      </w:r>
+      <w:r>
+        <w:rPr>
+          <w:color w:val="000000" w:themeColor="text1"/>
+          <w:sz w:val="32"/>
+          <w:szCs w:val="32"/>
+          <w:lang w:val="tr-TR"/>
+          <w14:shadow w14:blurRad="38100" w14:dist="19050" w14:dir="2700000" w14:sx="100000" w14:sy="100000" w14:kx="0" w14:ky="0" w14:algn="tl">
+            <w14:schemeClr w14:val="dk1">
+              <w14:alpha w14:val="60000"/>
+            </w14:schemeClr>
+          </w14:shadow>
+          <w14:textOutline w14:w="0" w14:cap="flat" w14:cmpd="sng" w14:algn="ctr">
+            <w14:noFill/>
+            <w14:prstDash w14:val="solid"/>
+            <w14:round/>
+          </w14:textOutline>
+        </w:rPr>
+        <w:t>filemler,Programlama dilleri vb konular içerecektir.</w:t>
+      </w:r>
+    </w:p>
+    <w:p>
+      <w:pPr>
+        <w:bidi w:val="0"/>
+        <w:rPr>
+          <w:b/>
+          <w:bCs/>
+          <w:color w:val="000000" w:themeColor="text1"/>
+          <w:sz w:val="32"/>
+          <w:szCs w:val="32"/>
+          <w:lang w:val="tr-TR"/>
+          <w14:shadow w14:blurRad="38100" w14:dist="19050" w14:dir="2700000" w14:sx="100000" w14:sy="100000" w14:kx="0" w14:ky="0" w14:algn="tl">
+            <w14:schemeClr w14:val="dk1">
+              <w14:alpha w14:val="60000"/>
+            </w14:schemeClr>
+          </w14:shadow>
+          <w14:textOutline w14:w="0" w14:cap="flat" w14:cmpd="sng" w14:algn="ctr">
+            <w14:noFill/>
+            <w14:prstDash w14:val="solid"/>
+            <w14:round/>
+          </w14:textOutline>
+        </w:rPr>
+      </w:pPr>
+      <w:r>
+        <w:rPr>
+          <w:color w:val="000000" w:themeColor="text1"/>
+          <w:sz w:val="32"/>
+          <w:szCs w:val="32"/>
+          <w:lang w:val="tr-TR"/>
+          <w14:shadow w14:blurRad="38100" w14:dist="19050" w14:dir="2700000" w14:sx="100000" w14:sy="100000" w14:kx="0" w14:ky="0" w14:algn="tl">
+            <w14:schemeClr w14:val="dk1">
+              <w14:alpha w14:val="60000"/>
+            </w14:schemeClr>
+          </w14:shadow>
+          <w14:textOutline w14:w="0" w14:cap="flat" w14:cmpd="sng" w14:algn="ctr">
+            <w14:noFill/>
+            <w14:prstDash w14:val="solid"/>
+            <w14:round/>
+          </w14:textOutline>
+        </w:rPr>
+        <w:tab/>
+      </w:r>
+      <w:r>
+        <w:rPr>
+          <w:b/>
+          <w:bCs/>
+          <w:color w:val="000000" w:themeColor="text1"/>
+          <w:sz w:val="36"/>
+          <w:szCs w:val="36"/>
+          <w:lang w:val="tr-TR"/>
+          <w14:shadow w14:blurRad="38100" w14:dist="19050" w14:dir="2700000" w14:sx="100000" w14:sy="100000" w14:kx="0" w14:ky="0" w14:algn="tl">
+            <w14:schemeClr w14:val="dk1">
+              <w14:alpha w14:val="60000"/>
+            </w14:schemeClr>
+          </w14:shadow>
+          <w14:textOutline w14:w="0" w14:cap="flat" w14:cmpd="sng" w14:algn="ctr">
+            <w14:noFill/>
+            <w14:prstDash w14:val="solid"/>
+            <w14:round/>
+          </w14:textOutline>
+        </w:rPr>
+        <w:t>7</w:t>
+      </w:r>
+      <w:r>
+        <w:rPr>
+          <w:b/>
+          <w:bCs/>
+          <w:color w:val="000000" w:themeColor="text1"/>
+          <w:sz w:val="36"/>
+          <w:szCs w:val="36"/>
+          <w:lang w:val="tr-TR"/>
+          <w14:shadow w14:blurRad="38100" w14:dist="19050" w14:dir="2700000" w14:sx="100000" w14:sy="100000" w14:kx="0" w14:ky="0" w14:algn="tl">
+            <w14:schemeClr w14:val="dk1">
+              <w14:alpha w14:val="60000"/>
+            </w14:schemeClr>
+          </w14:shadow>
+          <w14:textOutline w14:w="0" w14:cap="flat" w14:cmpd="sng" w14:algn="ctr">
+            <w14:noFill/>
+            <w14:prstDash w14:val="solid"/>
+            <w14:round/>
+          </w14:textOutline>
+        </w:rPr>
+        <w:t>-İLETİŞİM SAYFASI</w:t>
+      </w:r>
+    </w:p>
+    <w:p>
+      <w:pPr>
+        <w:bidi w:val="0"/>
+        <w:rPr>
+          <w:b/>
+          <w:bCs/>
+          <w:color w:val="000000" w:themeColor="text1"/>
+          <w:sz w:val="32"/>
+          <w:szCs w:val="32"/>
+          <w:lang w:val="tr-TR"/>
+          <w14:shadow w14:blurRad="38100" w14:dist="19050" w14:dir="2700000" w14:sx="100000" w14:sy="100000" w14:kx="0" w14:ky="0" w14:algn="tl">
+            <w14:schemeClr w14:val="dk1">
+              <w14:alpha w14:val="60000"/>
+            </w14:schemeClr>
+          </w14:shadow>
+          <w14:textOutline w14:w="0" w14:cap="flat" w14:cmpd="sng" w14:algn="ctr">
+            <w14:noFill/>
+            <w14:prstDash w14:val="solid"/>
+            <w14:round/>
+          </w14:textOutline>
+        </w:rPr>
+      </w:pPr>
+      <w:r>
+        <w:rPr>
+          <w:b/>
+          <w:bCs/>
+          <w:color w:val="000000" w:themeColor="text1"/>
+          <w:sz w:val="32"/>
+          <w:szCs w:val="32"/>
+          <w:lang w:val="tr-TR"/>
+          <w14:shadow w14:blurRad="38100" w14:dist="19050" w14:dir="2700000" w14:sx="100000" w14:sy="100000" w14:kx="0" w14:ky="0" w14:algn="tl">
+            <w14:schemeClr w14:val="dk1">
+              <w14:alpha w14:val="60000"/>
+            </w14:schemeClr>
+          </w14:shadow>
+          <w14:textOutline w14:w="0" w14:cap="flat" w14:cmpd="sng" w14:algn="ctr">
+            <w14:noFill/>
+            <w14:prstDash w14:val="solid"/>
+            <w14:round/>
+          </w14:textOutline>
+        </w:rPr>
+        <w:tab/>
+      </w:r>
+      <w:r>
+        <w:rPr>
+          <w:b/>
+          <w:bCs/>
+          <w:color w:val="000000" w:themeColor="text1"/>
+          <w:sz w:val="32"/>
+          <w:szCs w:val="32"/>
+          <w:lang w:val="tr-TR"/>
+          <w14:shadow w14:blurRad="38100" w14:dist="19050" w14:dir="2700000" w14:sx="100000" w14:sy="100000" w14:kx="0" w14:ky="0" w14:algn="tl">
+            <w14:schemeClr w14:val="dk1">
+              <w14:alpha w14:val="60000"/>
+            </w14:schemeClr>
+          </w14:shadow>
+          <w14:textOutline w14:w="0" w14:cap="flat" w14:cmpd="sng" w14:algn="ctr">
+            <w14:noFill/>
+            <w14:prstDash w14:val="solid"/>
+            <w14:round/>
+          </w14:textOutline>
+        </w:rPr>
+        <w:tab/>
+      </w:r>
+      <w:r>
+        <w:rPr>
+          <w:color w:val="000000" w:themeColor="text1"/>
+          <w:sz w:val="32"/>
+          <w:szCs w:val="32"/>
+          <w:lang w:val="tr-TR"/>
+          <w14:shadow w14:blurRad="38100" w14:dist="19050" w14:dir="2700000" w14:sx="100000" w14:sy="100000" w14:kx="0" w14:ky="0" w14:algn="tl">
+            <w14:schemeClr w14:val="dk1">
+              <w14:alpha w14:val="60000"/>
+            </w14:schemeClr>
+          </w14:shadow>
+          <w14:textOutline w14:w="0" w14:cap="flat" w14:cmpd="sng" w14:algn="ctr">
+            <w14:noFill/>
+            <w14:prstDash w14:val="solid"/>
+            <w14:round/>
+          </w14:textOutline>
+        </w:rPr>
         <w:t>MHD OMAR'ın iletişim bilgilerini içerecektir.</w:t>
       </w:r>
       <w:r>
@@ -1949,6 +2192,54 @@
         </w:rPr>
         <w:t xml:space="preserve"> </w:t>
       </w:r>
+    </w:p>
+    <w:p>
+      <w:pPr>
+        <w:bidi w:val="0"/>
+        <w:rPr>
+          <w:b/>
+          <w:bCs/>
+          <w:color w:val="000000" w:themeColor="text1"/>
+          <w:sz w:val="32"/>
+          <w:szCs w:val="32"/>
+          <w:lang w:val="tr-TR"/>
+          <w14:shadow w14:blurRad="38100" w14:dist="19050" w14:dir="2700000" w14:sx="100000" w14:sy="100000" w14:kx="0" w14:ky="0" w14:algn="tl">
+            <w14:schemeClr w14:val="dk1">
+              <w14:alpha w14:val="60000"/>
+            </w14:schemeClr>
+          </w14:shadow>
+          <w14:textOutline w14:w="0" w14:cap="flat" w14:cmpd="sng" w14:algn="ctr">
+            <w14:noFill/>
+            <w14:prstDash w14:val="solid"/>
+            <w14:round/>
+          </w14:textOutline>
+        </w:rPr>
+      </w:pPr>
+    </w:p>
+    <w:p>
+      <w:pPr>
+        <w:bidi w:val="0"/>
+        <w:rPr>
+          <w:b/>
+          <w:bCs/>
+          <w:color w:val="000000" w:themeColor="text1"/>
+          <w:sz w:val="32"/>
+          <w:szCs w:val="32"/>
+          <w:lang w:val="tr-TR"/>
+          <w14:shadow w14:blurRad="38100" w14:dist="19050" w14:dir="2700000" w14:sx="100000" w14:sy="100000" w14:kx="0" w14:ky="0" w14:algn="tl">
+            <w14:schemeClr w14:val="dk1">
+              <w14:alpha w14:val="60000"/>
+            </w14:schemeClr>
+          </w14:shadow>
+          <w14:textOutline w14:w="0" w14:cap="flat" w14:cmpd="sng" w14:algn="ctr">
+            <w14:noFill/>
+            <w14:prstDash w14:val="solid"/>
+            <w14:round/>
+          </w14:textOutline>
+        </w:rPr>
+      </w:pPr>
+      <w:bookmarkStart w:id="0" w:name="_GoBack"/>
+      <w:bookmarkEnd w:id="0"/>
     </w:p>
     <w:p>
       <w:pPr>
@@ -1988,7 +2279,6 @@
             <w14:round/>
           </w14:textOutline>
         </w:rPr>
-        <w:lastRenderedPageBreak/>
         <w:t xml:space="preserve">Proje </w:t>
       </w:r>
       <w:r>
@@ -2158,7 +2448,6 @@
         <w:bidi w:val="0"/>
         <w:ind w:left="720"/>
         <w:rPr>
-          <w:rFonts w:hint="cs"/>
           <w:color w:val="000000" w:themeColor="text1"/>
           <w:sz w:val="32"/>
           <w:szCs w:val="32"/>
@@ -2234,14 +2523,11 @@
         </w:rPr>
         <w:t xml:space="preserve"> hazırlanacaktır.</w:t>
       </w:r>
-      <w:bookmarkStart w:id="0" w:name="_GoBack"/>
-      <w:bookmarkEnd w:id="0"/>
     </w:p>
     <w:p>
       <w:pPr>
         <w:jc w:val="right"/>
         <w:rPr>
-          <w:rFonts w:hint="cs"/>
           <w:color w:val="000000" w:themeColor="text1"/>
           <w:sz w:val="32"/>
           <w:szCs w:val="32"/>
@@ -2302,7 +2588,6 @@
       <w:pPr>
         <w:jc w:val="right"/>
         <w:rPr>
-          <w:rFonts w:hint="cs"/>
           <w:b/>
           <w:i/>
           <w:iCs/>
@@ -2385,7 +2670,6 @@
       <w:pPr>
         <w:jc w:val="center"/>
         <w:rPr>
-          <w:rFonts w:hint="cs"/>
           <w:color w:val="000000" w:themeColor="text1"/>
           <w:sz w:val="40"/>
           <w:szCs w:val="40"/>
@@ -2423,7 +2707,6 @@
       <w:pPr>
         <w:jc w:val="center"/>
         <w:rPr>
-          <w:rFonts w:hint="cs"/>
           <w:color w:val="000000" w:themeColor="text1"/>
           <w:sz w:val="40"/>
           <w:szCs w:val="40"/>

</xml_diff>